<commit_message>
Update Verions 0.5 RASD
</commit_message>
<xml_diff>
--- a/RASD/RASD-v0.4.docx
+++ b/RASD/RASD-v0.4.docx
@@ -11,6 +11,8 @@
           <w:spacing w:val="0"/>
         </w:rPr>
       </w:pPr>
+      <w:bookmarkStart w:id="0" w:name="_GoBack"/>
+      <w:bookmarkEnd w:id="0"/>
       <w:r>
         <w:t>RASD document</w:t>
       </w:r>
@@ -502,25 +504,7 @@
           <w:sz w:val="22"/>
           <w:szCs w:val="22"/>
         </w:rPr>
-        <w:t xml:space="preserve">GPS = Global </w:t>
-      </w:r>
-      <w:proofErr w:type="spellStart"/>
-      <w:r>
-        <w:rPr>
-          <w:rFonts w:ascii="Calibri" w:hAnsi="Calibri" w:cs="Calibri"/>
-          <w:sz w:val="22"/>
-          <w:szCs w:val="22"/>
-        </w:rPr>
-        <w:t>Positioning</w:t>
-      </w:r>
-      <w:proofErr w:type="spellEnd"/>
-      <w:r>
-        <w:rPr>
-          <w:rFonts w:ascii="Calibri" w:hAnsi="Calibri" w:cs="Calibri"/>
-          <w:sz w:val="22"/>
-          <w:szCs w:val="22"/>
-        </w:rPr>
-        <w:t xml:space="preserve"> System </w:t>
+        <w:t xml:space="preserve">GPS = Global Positioning System </w:t>
       </w:r>
     </w:p>
     <w:p>
@@ -593,37 +577,12 @@
           <w:sz w:val="22"/>
         </w:rPr>
       </w:pPr>
-      <w:proofErr w:type="spellStart"/>
       <w:r>
         <w:rPr>
           <w:rFonts w:asciiTheme="minorHAnsi" w:hAnsiTheme="minorHAnsi" w:cstheme="minorHAnsi"/>
           <w:sz w:val="22"/>
         </w:rPr>
-        <w:t>Gn</w:t>
-      </w:r>
-      <w:proofErr w:type="spellEnd"/>
-      <w:r>
-        <w:rPr>
-          <w:rFonts w:asciiTheme="minorHAnsi" w:hAnsiTheme="minorHAnsi" w:cstheme="minorHAnsi"/>
-          <w:sz w:val="22"/>
-        </w:rPr>
-        <w:t xml:space="preserve"> = </w:t>
-      </w:r>
-      <w:proofErr w:type="spellStart"/>
-      <w:r>
-        <w:rPr>
-          <w:rFonts w:asciiTheme="minorHAnsi" w:hAnsiTheme="minorHAnsi" w:cstheme="minorHAnsi"/>
-          <w:sz w:val="22"/>
-        </w:rPr>
-        <w:t>nth</w:t>
-      </w:r>
-      <w:proofErr w:type="spellEnd"/>
-      <w:r>
-        <w:rPr>
-          <w:rFonts w:asciiTheme="minorHAnsi" w:hAnsiTheme="minorHAnsi" w:cstheme="minorHAnsi"/>
-          <w:sz w:val="22"/>
-        </w:rPr>
-        <w:t xml:space="preserve"> goal </w:t>
+        <w:t xml:space="preserve">Gn = nth goal </w:t>
       </w:r>
     </w:p>
     <w:p>
@@ -638,53 +597,12 @@
           <w:sz w:val="22"/>
         </w:rPr>
       </w:pPr>
-      <w:proofErr w:type="spellStart"/>
       <w:r>
         <w:rPr>
           <w:rFonts w:asciiTheme="minorHAnsi" w:hAnsiTheme="minorHAnsi" w:cstheme="minorHAnsi"/>
           <w:sz w:val="22"/>
         </w:rPr>
-        <w:t>Dn</w:t>
-      </w:r>
-      <w:proofErr w:type="spellEnd"/>
-      <w:r>
-        <w:rPr>
-          <w:rFonts w:asciiTheme="minorHAnsi" w:hAnsiTheme="minorHAnsi" w:cstheme="minorHAnsi"/>
-          <w:sz w:val="22"/>
-        </w:rPr>
-        <w:t xml:space="preserve"> = </w:t>
-      </w:r>
-      <w:proofErr w:type="spellStart"/>
-      <w:r>
-        <w:rPr>
-          <w:rFonts w:asciiTheme="minorHAnsi" w:hAnsiTheme="minorHAnsi" w:cstheme="minorHAnsi"/>
-          <w:sz w:val="22"/>
-        </w:rPr>
-        <w:t>nth</w:t>
-      </w:r>
-      <w:proofErr w:type="spellEnd"/>
-      <w:r>
-        <w:rPr>
-          <w:rFonts w:asciiTheme="minorHAnsi" w:hAnsiTheme="minorHAnsi" w:cstheme="minorHAnsi"/>
-          <w:sz w:val="22"/>
-        </w:rPr>
-        <w:t xml:space="preserve"> domain </w:t>
-      </w:r>
-      <w:proofErr w:type="spellStart"/>
-      <w:r>
-        <w:rPr>
-          <w:rFonts w:asciiTheme="minorHAnsi" w:hAnsiTheme="minorHAnsi" w:cstheme="minorHAnsi"/>
-          <w:sz w:val="22"/>
-        </w:rPr>
-        <w:t>assumption</w:t>
-      </w:r>
-      <w:proofErr w:type="spellEnd"/>
-      <w:r>
-        <w:rPr>
-          <w:rFonts w:asciiTheme="minorHAnsi" w:hAnsiTheme="minorHAnsi" w:cstheme="minorHAnsi"/>
-          <w:sz w:val="22"/>
-        </w:rPr>
-        <w:t xml:space="preserve"> </w:t>
+        <w:t xml:space="preserve">Dn = nth domain assumption </w:t>
       </w:r>
     </w:p>
     <w:p>
@@ -699,53 +617,12 @@
           <w:sz w:val="22"/>
         </w:rPr>
       </w:pPr>
-      <w:proofErr w:type="spellStart"/>
       <w:r>
         <w:rPr>
           <w:rFonts w:asciiTheme="minorHAnsi" w:hAnsiTheme="minorHAnsi" w:cstheme="minorHAnsi"/>
           <w:sz w:val="22"/>
         </w:rPr>
-        <w:t>Rn</w:t>
-      </w:r>
-      <w:proofErr w:type="spellEnd"/>
-      <w:r>
-        <w:rPr>
-          <w:rFonts w:asciiTheme="minorHAnsi" w:hAnsiTheme="minorHAnsi" w:cstheme="minorHAnsi"/>
-          <w:sz w:val="22"/>
-        </w:rPr>
-        <w:t xml:space="preserve"> = </w:t>
-      </w:r>
-      <w:proofErr w:type="spellStart"/>
-      <w:r>
-        <w:rPr>
-          <w:rFonts w:asciiTheme="minorHAnsi" w:hAnsiTheme="minorHAnsi" w:cstheme="minorHAnsi"/>
-          <w:sz w:val="22"/>
-        </w:rPr>
-        <w:t>nth</w:t>
-      </w:r>
-      <w:proofErr w:type="spellEnd"/>
-      <w:r>
-        <w:rPr>
-          <w:rFonts w:asciiTheme="minorHAnsi" w:hAnsiTheme="minorHAnsi" w:cstheme="minorHAnsi"/>
-          <w:sz w:val="22"/>
-        </w:rPr>
-        <w:t xml:space="preserve"> </w:t>
-      </w:r>
-      <w:proofErr w:type="spellStart"/>
-      <w:r>
-        <w:rPr>
-          <w:rFonts w:asciiTheme="minorHAnsi" w:hAnsiTheme="minorHAnsi" w:cstheme="minorHAnsi"/>
-          <w:sz w:val="22"/>
-        </w:rPr>
-        <w:t>requirement</w:t>
-      </w:r>
-      <w:proofErr w:type="spellEnd"/>
-      <w:r>
-        <w:rPr>
-          <w:rFonts w:asciiTheme="minorHAnsi" w:hAnsiTheme="minorHAnsi" w:cstheme="minorHAnsi"/>
-          <w:sz w:val="22"/>
-        </w:rPr>
-        <w:t xml:space="preserve"> </w:t>
+        <w:t xml:space="preserve">Rn = nth requirement </w:t>
       </w:r>
     </w:p>
     <w:p>
@@ -2232,7 +2109,7 @@
           </mc:Choice>
           <mc:Fallback>
             <w:pict>
-              <v:group w14:anchorId="4DF66CEC" id="Tela 1" o:spid="_x0000_s1026" editas="canvas" style="width:482.2pt;height:252pt;mso-position-horizontal-relative:char;mso-position-vertical-relative:line" coordsize="61239,32004" o:gfxdata="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">
+              <v:group w14:anchorId="4DF66CEC" id="Tela 1" o:spid="_x0000_s1026" editas="canvas" style="width:482.2pt;height:252pt;mso-position-horizontal-relative:char;mso-position-vertical-relative:line" coordsize="61239,32004" o:gfxdata="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">
                 <v:shapetype id="_x0000_t75" coordsize="21600,21600" o:spt="75" o:preferrelative="t" path="m@4@5l@4@11@9@11@9@5xe" filled="f" stroked="f">
                   <v:stroke joinstyle="miter"/>
                   <v:formulas>
@@ -2256,11 +2133,11 @@
                   <v:fill o:detectmouseclick="t"/>
                   <v:path o:connecttype="none"/>
                 </v:shape>
-                <v:oval id="Ovale 2" o:spid="_x0000_s1028" style="position:absolute;width:42566;height:32004;visibility:visible;mso-wrap-style:square;v-text-anchor:middle" o:gfxdata="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" fillcolor="#4472c4" strokecolor="#1f3763 [1604]" strokeweight="1pt">
+                <v:oval id="Ovale 2" o:spid="_x0000_s1028" style="position:absolute;width:42566;height:32004;visibility:visible;mso-wrap-style:square;v-text-anchor:middle" o:gfxdata="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" fillcolor="#4472c4" strokecolor="#1f3763 [1604]" strokeweight="1pt">
                   <v:fill opacity="49087f"/>
                   <v:stroke joinstyle="miter"/>
                 </v:oval>
-                <v:oval id="Ovale 3" o:spid="_x0000_s1029" style="position:absolute;left:16931;width:43952;height:32004;visibility:visible;mso-wrap-style:square;v-text-anchor:middle" o:gfxdata="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" fillcolor="#ed7d31" strokecolor="#1f3763 [1604]" strokeweight="1pt">
+                <v:oval id="Ovale 3" o:spid="_x0000_s1029" style="position:absolute;left:16931;width:43952;height:32004;visibility:visible;mso-wrap-style:square;v-text-anchor:middle" o:gfxdata="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" fillcolor="#ed7d31" strokecolor="#1f3763 [1604]" strokeweight="1pt">
                   <v:fill opacity="49087f"/>
                   <v:stroke joinstyle="miter"/>
                 </v:oval>
@@ -2268,7 +2145,7 @@
                   <v:stroke joinstyle="miter"/>
                   <v:path gradientshapeok="t" o:connecttype="rect"/>
                 </v:shapetype>
-                <v:shape id="Casella di testo 4" o:spid="_x0000_s1030" type="#_x0000_t202" style="position:absolute;left:6807;top:5407;width:10751;height:2971;visibility:visible;mso-wrap-style:none;v-text-anchor:top" o:gfxdata="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" fillcolor="white [3201]" stroked="f" strokeweight=".5pt">
+                <v:shape id="Casella di testo 4" o:spid="_x0000_s1030" type="#_x0000_t202" style="position:absolute;left:6807;top:5407;width:10751;height:2971;visibility:visible;mso-wrap-style:none;v-text-anchor:top" o:gfxdata="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" fillcolor="white [3201]" stroked="f" strokeweight=".5pt">
                   <v:stroke endcap="round"/>
                   <v:textbox>
                     <w:txbxContent>
@@ -2300,7 +2177,7 @@
                     </w:txbxContent>
                   </v:textbox>
                 </v:shape>
-                <v:shape id="Casella di testo 4" o:spid="_x0000_s1031" type="#_x0000_t202" style="position:absolute;left:2873;top:13294;width:12909;height:5778;visibility:visible;mso-wrap-style:none;v-text-anchor:top" o:gfxdata="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" fillcolor="white [3201]" stroked="f" strokeweight=".5pt">
+                <v:shape id="Casella di testo 4" o:spid="_x0000_s1031" type="#_x0000_t202" style="position:absolute;left:2873;top:13294;width:12909;height:5778;visibility:visible;mso-wrap-style:none;v-text-anchor:top" o:gfxdata="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" fillcolor="white [3201]" stroked="f" strokeweight=".5pt">
                   <v:stroke endcap="round"/>
                   <v:textbox>
                     <w:txbxContent>
@@ -2357,7 +2234,7 @@
                     </w:txbxContent>
                   </v:textbox>
                 </v:shape>
-                <v:shape id="Casella di testo 4" o:spid="_x0000_s1032" type="#_x0000_t202" style="position:absolute;left:6362;top:23550;width:12853;height:2972;visibility:visible;mso-wrap-style:none;v-text-anchor:top" o:gfxdata="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" fillcolor="white [3201]" stroked="f" strokeweight=".5pt">
+                <v:shape id="Casella di testo 4" o:spid="_x0000_s1032" type="#_x0000_t202" style="position:absolute;left:6362;top:23550;width:12853;height:2972;visibility:visible;mso-wrap-style:none;v-text-anchor:top" o:gfxdata="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" fillcolor="white [3201]" stroked="f" strokeweight=".5pt">
                   <v:stroke endcap="round"/>
                   <v:textbox>
                     <w:txbxContent>
@@ -2386,7 +2263,7 @@
                     </w:txbxContent>
                   </v:textbox>
                 </v:shape>
-                <v:shape id="Casella di testo 4" o:spid="_x0000_s1033" type="#_x0000_t202" style="position:absolute;left:40088;top:23550;width:15259;height:2972;visibility:visible;mso-wrap-style:none;v-text-anchor:top" o:gfxdata="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" fillcolor="white [3201]" stroked="f" strokeweight=".5pt">
+                <v:shape id="Casella di testo 4" o:spid="_x0000_s1033" type="#_x0000_t202" style="position:absolute;left:40088;top:23550;width:15259;height:2972;visibility:visible;mso-wrap-style:none;v-text-anchor:top" o:gfxdata="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" fillcolor="white [3201]" stroked="f" strokeweight=".5pt">
                   <v:stroke endcap="round"/>
                   <v:textbox>
                     <w:txbxContent>
@@ -2418,7 +2295,7 @@
                     </w:txbxContent>
                   </v:textbox>
                 </v:shape>
-                <v:shape id="Casella di testo 4" o:spid="_x0000_s1034" type="#_x0000_t202" style="position:absolute;left:45002;top:17312;width:12789;height:2972;visibility:visible;mso-wrap-style:none;v-text-anchor:top" o:gfxdata="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" fillcolor="white [3201]" stroked="f" strokeweight=".5pt">
+                <v:shape id="Casella di testo 4" o:spid="_x0000_s1034" type="#_x0000_t202" style="position:absolute;left:45002;top:17312;width:12789;height:2972;visibility:visible;mso-wrap-style:none;v-text-anchor:top" o:gfxdata="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" fillcolor="white [3201]" stroked="f" strokeweight=".5pt">
                   <v:stroke endcap="round"/>
                   <v:textbox>
                     <w:txbxContent>
@@ -2447,7 +2324,7 @@
                     </w:txbxContent>
                   </v:textbox>
                 </v:shape>
-                <v:shape id="Casella di testo 4" o:spid="_x0000_s1035" type="#_x0000_t202" style="position:absolute;left:45002;top:10322;width:11570;height:2972;visibility:visible;mso-wrap-style:none;v-text-anchor:top" o:gfxdata="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" fillcolor="white [3201]" stroked="f" strokeweight=".5pt">
+                <v:shape id="Casella di testo 4" o:spid="_x0000_s1035" type="#_x0000_t202" style="position:absolute;left:45002;top:10322;width:11570;height:2972;visibility:visible;mso-wrap-style:none;v-text-anchor:top" o:gfxdata="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" fillcolor="white [3201]" stroked="f" strokeweight=".5pt">
                   <v:stroke endcap="round"/>
                   <v:textbox>
                     <w:txbxContent>
@@ -2471,7 +2348,7 @@
                     </w:txbxContent>
                   </v:textbox>
                 </v:shape>
-                <v:shape id="Casella di testo 4" o:spid="_x0000_s1036" type="#_x0000_t202" style="position:absolute;left:41775;top:4634;width:9316;height:2972;visibility:visible;mso-wrap-style:none;v-text-anchor:top" o:gfxdata="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" fillcolor="white [3201]" stroked="f" strokeweight=".5pt">
+                <v:shape id="Casella di testo 4" o:spid="_x0000_s1036" type="#_x0000_t202" style="position:absolute;left:41775;top:4634;width:9316;height:2972;visibility:visible;mso-wrap-style:none;v-text-anchor:top" o:gfxdata="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" fillcolor="white [3201]" stroked="f" strokeweight=".5pt">
                   <v:stroke endcap="round"/>
                   <v:textbox>
                     <w:txbxContent>
@@ -2495,7 +2372,7 @@
                     </w:txbxContent>
                   </v:textbox>
                 </v:shape>
-                <v:shape id="Casella di testo 4" o:spid="_x0000_s1037" type="#_x0000_t202" style="position:absolute;left:21908;top:5407;width:15323;height:2971;visibility:visible;mso-wrap-style:none;v-text-anchor:top" o:gfxdata="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" fillcolor="white [3201]" stroked="f" strokeweight=".5pt">
+                <v:shape id="Casella di testo 4" o:spid="_x0000_s1037" type="#_x0000_t202" style="position:absolute;left:21908;top:5407;width:15323;height:2971;visibility:visible;mso-wrap-style:none;v-text-anchor:top" o:gfxdata="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" fillcolor="white [3201]" stroked="f" strokeweight=".5pt">
                   <v:stroke endcap="round"/>
                   <v:textbox>
                     <w:txbxContent>
@@ -2533,7 +2410,7 @@
                     </w:txbxContent>
                   </v:textbox>
                 </v:shape>
-                <v:shape id="Casella di testo 4" o:spid="_x0000_s1038" type="#_x0000_t202" style="position:absolute;left:19213;top:12563;width:21450;height:2972;visibility:visible;mso-wrap-style:none;v-text-anchor:top" o:gfxdata="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" fillcolor="white [3201]" stroked="f" strokeweight=".5pt">
+                <v:shape id="Casella di testo 4" o:spid="_x0000_s1038" type="#_x0000_t202" style="position:absolute;left:19213;top:12563;width:21450;height:2972;visibility:visible;mso-wrap-style:none;v-text-anchor:top" o:gfxdata="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" fillcolor="white [3201]" stroked="f" strokeweight=".5pt">
                   <v:stroke endcap="round"/>
                   <v:textbox>
                     <w:txbxContent>
@@ -2585,7 +2462,7 @@
                     </w:txbxContent>
                   </v:textbox>
                 </v:shape>
-                <v:shape id="Casella di testo 4" o:spid="_x0000_s1039" type="#_x0000_t202" style="position:absolute;left:22892;top:23550;width:13634;height:2972;visibility:visible;mso-wrap-style:none;v-text-anchor:top" o:gfxdata="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" fillcolor="white [3201]" stroked="f" strokeweight=".5pt">
+                <v:shape id="Casella di testo 4" o:spid="_x0000_s1039" type="#_x0000_t202" style="position:absolute;left:22892;top:23550;width:13634;height:2972;visibility:visible;mso-wrap-style:none;v-text-anchor:top" o:gfxdata="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" fillcolor="white [3201]" stroked="f" strokeweight=".5pt">
                   <v:stroke endcap="round"/>
                   <v:textbox>
                     <w:txbxContent>
@@ -2609,7 +2486,7 @@
                     </w:txbxContent>
                   </v:textbox>
                 </v:shape>
-                <v:shape id="Casella di testo 19" o:spid="_x0000_s1040" type="#_x0000_t202" style="position:absolute;width:6362;height:2667;visibility:visible;mso-wrap-style:none;v-text-anchor:top" o:gfxdata="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" fillcolor="white [3201]" stroked="f" strokeweight=".5pt">
+                <v:shape id="Casella di testo 19" o:spid="_x0000_s1040" type="#_x0000_t202" style="position:absolute;width:6362;height:2667;visibility:visible;mso-wrap-style:none;v-text-anchor:top" o:gfxdata="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" fillcolor="white [3201]" stroked="f" strokeweight=".5pt">
                   <v:textbox>
                     <w:txbxContent>
                       <w:p>
@@ -2630,7 +2507,7 @@
                     </w:txbxContent>
                   </v:textbox>
                 </v:shape>
-                <v:shape id="Casella di testo 19" o:spid="_x0000_s1041" type="#_x0000_t202" style="position:absolute;left:53327;width:7556;height:2667;visibility:visible;mso-wrap-style:none;v-text-anchor:top" o:gfxdata="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" fillcolor="white [3201]" stroked="f" strokeweight=".5pt">
+                <v:shape id="Casella di testo 19" o:spid="_x0000_s1041" type="#_x0000_t202" style="position:absolute;left:53327;width:7556;height:2667;visibility:visible;mso-wrap-style:none;v-text-anchor:top" o:gfxdata="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" fillcolor="white [3201]" stroked="f" strokeweight=".5pt">
                   <v:textbox>
                     <w:txbxContent>
                       <w:p>
@@ -2654,7 +2531,7 @@
                     </w:txbxContent>
                   </v:textbox>
                 </v:shape>
-                <v:shape id="Text Box 15" o:spid="_x0000_s1042" type="#_x0000_t202" style="position:absolute;left:21081;top:8928;width:17772;height:2814;visibility:visible;mso-wrap-style:square;v-text-anchor:top" o:gfxdata="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" fillcolor="white [3201]" strokeweight=".5pt">
+                <v:shape id="Text Box 15" o:spid="_x0000_s1042" type="#_x0000_t202" style="position:absolute;left:21081;top:8928;width:17772;height:2814;visibility:visible;mso-wrap-style:square;v-text-anchor:top" o:gfxdata="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" fillcolor="white [3201]" strokeweight=".5pt">
                   <v:textbox>
                     <w:txbxContent>
                       <w:p>
@@ -2673,7 +2550,7 @@
                     </w:txbxContent>
                   </v:textbox>
                 </v:shape>
-                <v:shape id="Text Box 21" o:spid="_x0000_s1043" type="#_x0000_t202" style="position:absolute;left:21545;top:19777;width:15686;height:2713;visibility:visible;mso-wrap-style:square;v-text-anchor:top" o:gfxdata="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" fillcolor="white [3201]" strokeweight=".5pt">
+                <v:shape id="Text Box 21" o:spid="_x0000_s1043" type="#_x0000_t202" style="position:absolute;left:21545;top:19777;width:15686;height:2713;visibility:visible;mso-wrap-style:square;v-text-anchor:top" o:gfxdata="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" fillcolor="white [3201]" strokeweight=".5pt">
                   <v:textbox>
                     <w:txbxContent>
                       <w:p>
@@ -2698,7 +2575,7 @@
                     </w:txbxContent>
                   </v:textbox>
                 </v:shape>
-                <v:shape id="Text Box 22" o:spid="_x0000_s1044" type="#_x0000_t202" style="position:absolute;left:21711;top:16352;width:15520;height:2720;visibility:visible;mso-wrap-style:square;v-text-anchor:top" o:gfxdata="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" fillcolor="white [3201]" strokeweight=".5pt">
+                <v:shape id="Text Box 22" o:spid="_x0000_s1044" type="#_x0000_t202" style="position:absolute;left:21711;top:16352;width:15520;height:2720;visibility:visible;mso-wrap-style:square;v-text-anchor:top" o:gfxdata="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" fillcolor="white [3201]" strokeweight=".5pt">
                   <v:textbox>
                     <w:txbxContent>
                       <w:p>
@@ -3238,8 +3115,6 @@
           <w:lang w:val="en-GB"/>
         </w:rPr>
       </w:pPr>
-      <w:bookmarkStart w:id="0" w:name="_GoBack"/>
-      <w:bookmarkEnd w:id="0"/>
       <w:r>
         <w:rPr>
           <w:rFonts w:ascii="Calibri" w:hAnsi="Calibri" w:cs="Calibri"/>
@@ -3664,6 +3539,7 @@
         <w:rPr>
           <w:b/>
           <w:bCs/>
+          <w:noProof/>
           <w:sz w:val="28"/>
           <w:szCs w:val="28"/>
           <w:lang w:val="en-GB"/>
@@ -3680,6 +3556,17 @@
         </w:rPr>
         <w:t>Use Case</w:t>
       </w:r>
+    </w:p>
+    <w:p>
+      <w:pPr>
+        <w:rPr>
+          <w:b/>
+          <w:bCs/>
+          <w:sz w:val="28"/>
+          <w:szCs w:val="28"/>
+          <w:lang w:val="en-GB"/>
+        </w:rPr>
+      </w:pPr>
       <w:r>
         <w:rPr>
           <w:b/>
@@ -3690,10 +3577,10 @@
           <w:lang w:val="en-GB"/>
         </w:rPr>
         <w:drawing>
-          <wp:inline distT="0" distB="0" distL="0" distR="0" wp14:anchorId="15D86F52" wp14:editId="77B60EE8">
+          <wp:inline distT="0" distB="0" distL="0" distR="0" wp14:anchorId="62319707" wp14:editId="66821E75">
             <wp:extent cx="6120130" cy="4326890"/>
             <wp:effectExtent l="0" t="0" r="0" b="0"/>
-            <wp:docPr id="7" name="Picture 7" descr="A close up of a map&#10;&#10;Description automatically generated"/>
+            <wp:docPr id="10" name="Picture 10"/>
             <wp:cNvGraphicFramePr>
               <a:graphicFrameLocks xmlns:a="http://schemas.openxmlformats.org/drawingml/2006/main" noChangeAspect="1"/>
             </wp:cNvGraphicFramePr>
@@ -3701,7 +3588,7 @@
               <a:graphicData uri="http://schemas.openxmlformats.org/drawingml/2006/picture">
                 <pic:pic xmlns:pic="http://schemas.openxmlformats.org/drawingml/2006/picture">
                   <pic:nvPicPr>
-                    <pic:cNvPr id="7" name="UseCase - v0.3.png"/>
+                    <pic:cNvPr id="10" name="UseCase - v0.3.png"/>
                     <pic:cNvPicPr/>
                   </pic:nvPicPr>
                   <pic:blipFill>
@@ -4674,6 +4561,254 @@
     </w:p>
     <w:p>
       <w:pPr>
+        <w:pStyle w:val="ListParagraph"/>
+        <w:numPr>
+          <w:ilvl w:val="0"/>
+          <w:numId w:val="19"/>
+        </w:numPr>
+        <w:spacing w:line="240" w:lineRule="auto"/>
+        <w:rPr>
+          <w:lang w:val="en-GB"/>
+        </w:rPr>
+      </w:pPr>
+      <w:r>
+        <w:rPr>
+          <w:lang w:val="en-GB"/>
+        </w:rPr>
+        <w:t>The System asks the User for a picture of the violation with the license plate of the vehicle</w:t>
+      </w:r>
+    </w:p>
+    <w:p>
+      <w:pPr>
+        <w:pStyle w:val="ListParagraph"/>
+        <w:numPr>
+          <w:ilvl w:val="0"/>
+          <w:numId w:val="19"/>
+        </w:numPr>
+        <w:spacing w:line="240" w:lineRule="auto"/>
+        <w:rPr>
+          <w:lang w:val="en-GB"/>
+        </w:rPr>
+      </w:pPr>
+      <w:r>
+        <w:rPr>
+          <w:lang w:val="en-GB"/>
+        </w:rPr>
+        <w:t>The User can select a picture from the gallery of make a shoot from his camera</w:t>
+      </w:r>
+    </w:p>
+    <w:p>
+      <w:pPr>
+        <w:pStyle w:val="ListParagraph"/>
+        <w:numPr>
+          <w:ilvl w:val="0"/>
+          <w:numId w:val="19"/>
+        </w:numPr>
+        <w:spacing w:line="240" w:lineRule="auto"/>
+        <w:rPr>
+          <w:lang w:val="en-GB"/>
+        </w:rPr>
+      </w:pPr>
+      <w:r>
+        <w:rPr>
+          <w:lang w:val="en-GB"/>
+        </w:rPr>
+        <w:t>The System receives the picture inserted by the User and ask the User to fill some required options</w:t>
+      </w:r>
+    </w:p>
+    <w:p>
+      <w:pPr>
+        <w:pStyle w:val="ListParagraph"/>
+        <w:numPr>
+          <w:ilvl w:val="1"/>
+          <w:numId w:val="19"/>
+        </w:numPr>
+        <w:spacing w:line="240" w:lineRule="auto"/>
+        <w:rPr>
+          <w:lang w:val="en-GB"/>
+        </w:rPr>
+      </w:pPr>
+      <w:r>
+        <w:rPr>
+          <w:lang w:val="en-GB"/>
+        </w:rPr>
+        <w:t>The System asks the User to input the Position of the Violations</w:t>
+      </w:r>
+    </w:p>
+    <w:p>
+      <w:pPr>
+        <w:pStyle w:val="ListParagraph"/>
+        <w:numPr>
+          <w:ilvl w:val="1"/>
+          <w:numId w:val="19"/>
+        </w:numPr>
+        <w:spacing w:line="240" w:lineRule="auto"/>
+        <w:rPr>
+          <w:lang w:val="en-GB"/>
+        </w:rPr>
+      </w:pPr>
+      <w:r>
+        <w:rPr>
+          <w:lang w:val="en-GB"/>
+        </w:rPr>
+        <w:t>The User can use the position retrieved through his smartphone or he can insert the position manually</w:t>
+      </w:r>
+    </w:p>
+    <w:p>
+      <w:pPr>
+        <w:pStyle w:val="ListParagraph"/>
+        <w:numPr>
+          <w:ilvl w:val="1"/>
+          <w:numId w:val="19"/>
+        </w:numPr>
+        <w:spacing w:line="240" w:lineRule="auto"/>
+        <w:rPr>
+          <w:lang w:val="en-GB"/>
+        </w:rPr>
+      </w:pPr>
+      <w:r>
+        <w:rPr>
+          <w:lang w:val="en-GB"/>
+        </w:rPr>
+        <w:t>The System then ask the User to select the violation type</w:t>
+      </w:r>
+    </w:p>
+    <w:p>
+      <w:pPr>
+        <w:pStyle w:val="ListParagraph"/>
+        <w:numPr>
+          <w:ilvl w:val="1"/>
+          <w:numId w:val="19"/>
+        </w:numPr>
+        <w:spacing w:line="240" w:lineRule="auto"/>
+        <w:rPr>
+          <w:lang w:val="en-GB"/>
+        </w:rPr>
+      </w:pPr>
+      <w:r>
+        <w:rPr>
+          <w:lang w:val="en-GB"/>
+        </w:rPr>
+        <w:t>The User insert the violation type</w:t>
+      </w:r>
+    </w:p>
+    <w:p>
+      <w:pPr>
+        <w:pStyle w:val="ListParagraph"/>
+        <w:numPr>
+          <w:ilvl w:val="1"/>
+          <w:numId w:val="19"/>
+        </w:numPr>
+        <w:spacing w:line="240" w:lineRule="auto"/>
+        <w:rPr>
+          <w:lang w:val="en-GB"/>
+        </w:rPr>
+      </w:pPr>
+      <w:r>
+        <w:rPr>
+          <w:lang w:val="en-GB"/>
+        </w:rPr>
+        <w:t>Then the System ask the user to fill some options that are not mandatory</w:t>
+      </w:r>
+    </w:p>
+    <w:p>
+      <w:pPr>
+        <w:pStyle w:val="ListParagraph"/>
+        <w:numPr>
+          <w:ilvl w:val="1"/>
+          <w:numId w:val="19"/>
+        </w:numPr>
+        <w:spacing w:line="240" w:lineRule="auto"/>
+        <w:rPr>
+          <w:lang w:val="en-GB"/>
+        </w:rPr>
+      </w:pPr>
+      <w:r>
+        <w:rPr>
+          <w:lang w:val="en-GB"/>
+        </w:rPr>
+        <w:t>The User responds with the non-mandatory options</w:t>
+      </w:r>
+    </w:p>
+    <w:p>
+      <w:pPr>
+        <w:pStyle w:val="ListParagraph"/>
+        <w:numPr>
+          <w:ilvl w:val="0"/>
+          <w:numId w:val="19"/>
+        </w:numPr>
+        <w:spacing w:line="240" w:lineRule="auto"/>
+        <w:rPr>
+          <w:lang w:val="en-GB"/>
+        </w:rPr>
+      </w:pPr>
+      <w:r>
+        <w:rPr>
+          <w:lang w:val="en-GB"/>
+        </w:rPr>
+        <w:t>The System than elaborates the violation</w:t>
+      </w:r>
+    </w:p>
+    <w:p>
+      <w:pPr>
+        <w:pStyle w:val="ListParagraph"/>
+        <w:numPr>
+          <w:ilvl w:val="0"/>
+          <w:numId w:val="19"/>
+        </w:numPr>
+        <w:spacing w:line="240" w:lineRule="auto"/>
+        <w:rPr>
+          <w:lang w:val="en-GB"/>
+        </w:rPr>
+      </w:pPr>
+      <w:r>
+        <w:rPr>
+          <w:lang w:val="en-GB"/>
+        </w:rPr>
+        <w:lastRenderedPageBreak/>
+        <w:t>The System sends the pictures to the Licence Plate recognition services</w:t>
+      </w:r>
+    </w:p>
+    <w:p>
+      <w:pPr>
+        <w:pStyle w:val="ListParagraph"/>
+        <w:numPr>
+          <w:ilvl w:val="0"/>
+          <w:numId w:val="19"/>
+        </w:numPr>
+        <w:spacing w:line="240" w:lineRule="auto"/>
+        <w:rPr>
+          <w:lang w:val="en-GB"/>
+        </w:rPr>
+      </w:pPr>
+      <w:r>
+        <w:rPr>
+          <w:lang w:val="en-GB"/>
+        </w:rPr>
+        <w:t>The System elaborate the acquired position through the Google Maps services</w:t>
+      </w:r>
+    </w:p>
+    <w:p>
+      <w:pPr>
+        <w:pStyle w:val="ListParagraph"/>
+        <w:numPr>
+          <w:ilvl w:val="0"/>
+          <w:numId w:val="19"/>
+        </w:numPr>
+        <w:spacing w:line="240" w:lineRule="auto"/>
+        <w:rPr>
+          <w:lang w:val="en-GB"/>
+        </w:rPr>
+      </w:pPr>
+      <w:r>
+        <w:rPr>
+          <w:lang w:val="en-GB"/>
+        </w:rPr>
+        <w:t>The System store the violation, and it informs the User about the success of the operation</w:t>
+      </w:r>
+    </w:p>
+    <w:p>
+      <w:pPr>
         <w:spacing w:line="240" w:lineRule="auto"/>
         <w:rPr>
           <w:rFonts w:ascii="LMRoman10-Regular" w:hAnsi="LMRoman10-Regular" w:cs="LMRoman10-Regular"/>
@@ -4700,7 +4835,7 @@
           <w:szCs w:val="20"/>
           <w:lang w:val="en-US"/>
         </w:rPr>
-        <w:t>The User has</w:t>
+        <w:t>Violation has been correctly registered</w:t>
       </w:r>
       <w:r>
         <w:rPr>
@@ -4709,33 +4844,6 @@
           <w:szCs w:val="20"/>
           <w:lang w:val="en-US"/>
         </w:rPr>
-        <w:t xml:space="preserve"> </w:t>
-      </w:r>
-      <w:r>
-        <w:rPr>
-          <w:rFonts w:ascii="LMRoman10-Regular" w:hAnsi="LMRoman10-Regular" w:cs="LMRoman10-Regular"/>
-          <w:sz w:val="20"/>
-          <w:szCs w:val="20"/>
-          <w:lang w:val="en-US"/>
-        </w:rPr>
-        <w:t xml:space="preserve">correctly </w:t>
-      </w:r>
-      <w:r>
-        <w:rPr>
-          <w:rFonts w:ascii="LMRoman10-Regular" w:hAnsi="LMRoman10-Regular" w:cs="LMRoman10-Regular"/>
-          <w:sz w:val="20"/>
-          <w:szCs w:val="20"/>
-          <w:lang w:val="en-US"/>
-        </w:rPr>
-        <w:t>sign in in his account</w:t>
-      </w:r>
-      <w:r>
-        <w:rPr>
-          <w:rFonts w:ascii="LMRoman10-Regular" w:hAnsi="LMRoman10-Regular" w:cs="LMRoman10-Regular"/>
-          <w:sz w:val="20"/>
-          <w:szCs w:val="20"/>
-          <w:lang w:val="en-US"/>
-        </w:rPr>
         <w:br/>
       </w:r>
       <w:r>
@@ -4767,7 +4875,7 @@
           <w:szCs w:val="20"/>
           <w:lang w:val="en-US"/>
         </w:rPr>
-        <w:t>If the User provide an email that doesn’t appears inside the User List, if the provided password is wrong, and also if the User is already logged in.</w:t>
+        <w:t xml:space="preserve">The License Plate Recognition services cannot understand the License Plate ID, the Google Maps services cannot retrieve the position, </w:t>
       </w:r>
     </w:p>
     <w:p>
@@ -4816,7 +4924,6 @@
           <w:rFonts w:ascii="Calibri" w:hAnsi="Calibri" w:cs="Calibri"/>
           <w:lang w:val="en-US"/>
         </w:rPr>
-        <w:lastRenderedPageBreak/>
         <w:t>In this section we indicate for each goal the requirements and the domain assumption to ensure the correlated goal:</w:t>
       </w:r>
     </w:p>
@@ -5068,14 +5175,7 @@
           <w:rFonts w:ascii="Calibri" w:hAnsi="Calibri" w:cs="Calibri"/>
           <w:lang w:val="en-US"/>
         </w:rPr>
-        <w:t xml:space="preserve"> </w:t>
-      </w:r>
-      <w:r>
-        <w:rPr>
-          <w:rFonts w:ascii="Calibri" w:hAnsi="Calibri" w:cs="Calibri"/>
-          <w:lang w:val="en-US"/>
-        </w:rPr>
-        <w:t>the Municipality</w:t>
+        <w:t xml:space="preserve"> the Municipality</w:t>
       </w:r>
       <w:r>
         <w:rPr>
@@ -5429,14 +5529,7 @@
           <w:rFonts w:ascii="Calibri" w:hAnsi="Calibri" w:cs="Calibri"/>
           <w:lang w:val="en-US"/>
         </w:rPr>
-        <w:t xml:space="preserve">have </w:t>
-      </w:r>
-      <w:r>
-        <w:rPr>
-          <w:rFonts w:ascii="Calibri" w:hAnsi="Calibri" w:cs="Calibri"/>
-          <w:lang w:val="en-US"/>
-        </w:rPr>
-        <w:t xml:space="preserve">committed </w:t>
+        <w:t xml:space="preserve">have committed </w:t>
       </w:r>
       <w:r>
         <w:rPr>
@@ -5464,6 +5557,7 @@
           <w:rFonts w:ascii="Calibri" w:hAnsi="Calibri" w:cs="Calibri"/>
           <w:lang w:val="en-US"/>
         </w:rPr>
+        <w:lastRenderedPageBreak/>
         <w:t>D7: The chain of custody of the violation is never broken if and only if the information about the violation is never altered.</w:t>
       </w:r>
     </w:p>
@@ -5528,35 +5622,7 @@
           <w:rFonts w:ascii="Calibri" w:hAnsi="Calibri" w:cs="Calibri"/>
           <w:lang w:val="en-US"/>
         </w:rPr>
-        <w:t>R3: The user can view only the most unsafe areas</w:t>
-      </w:r>
-      <w:r>
-        <w:rPr>
-          <w:rFonts w:ascii="Calibri" w:hAnsi="Calibri" w:cs="Calibri"/>
-          <w:lang w:val="en-US"/>
-        </w:rPr>
-        <w:t xml:space="preserve">, </w:t>
-      </w:r>
-      <w:r>
-        <w:rPr>
-          <w:rFonts w:ascii="Calibri" w:hAnsi="Calibri" w:cs="Calibri"/>
-          <w:lang w:val="en-US"/>
-        </w:rPr>
-        <w:t>the streets with the highest number of violations</w:t>
-      </w:r>
-      <w:r>
-        <w:rPr>
-          <w:rFonts w:ascii="Calibri" w:hAnsi="Calibri" w:cs="Calibri"/>
-          <w:lang w:val="en-US"/>
-        </w:rPr>
-        <w:t xml:space="preserve"> </w:t>
-      </w:r>
-      <w:r>
-        <w:rPr>
-          <w:rFonts w:ascii="Calibri" w:hAnsi="Calibri" w:cs="Calibri"/>
-          <w:lang w:val="en-US"/>
-        </w:rPr>
-        <w:t xml:space="preserve">and the effectiveness of the </w:t>
+        <w:t xml:space="preserve">R3: The user can view only the most unsafe areas, the streets with the highest number of violations and the effectiveness of the </w:t>
       </w:r>
       <w:r>
         <w:rPr>
@@ -5718,7 +5784,6 @@
           <w:rFonts w:ascii="Calibri" w:hAnsi="Calibri" w:cs="Calibri"/>
           <w:lang w:val="en-US"/>
         </w:rPr>
-        <w:lastRenderedPageBreak/>
         <w:t>R1: The notifications about the violations are correctly stored.</w:t>
       </w:r>
     </w:p>
@@ -5907,21 +5972,7 @@
           <w:rFonts w:ascii="Calibri" w:hAnsi="Calibri" w:cs="Calibri"/>
           <w:lang w:val="en-US"/>
         </w:rPr>
-        <w:t>R5: Violations registered by the Municipality can be retrieved</w:t>
-      </w:r>
-      <w:r>
-        <w:rPr>
-          <w:rFonts w:ascii="Calibri" w:hAnsi="Calibri" w:cs="Calibri"/>
-          <w:lang w:val="en-US"/>
-        </w:rPr>
-        <w:t xml:space="preserve"> </w:t>
-      </w:r>
-      <w:r>
-        <w:rPr>
-          <w:rFonts w:ascii="Calibri" w:hAnsi="Calibri" w:cs="Calibri"/>
-          <w:lang w:val="en-US"/>
-        </w:rPr>
-        <w:t>by the system.</w:t>
+        <w:t>R5: Violations registered by the Municipality can be retrieved by the system.</w:t>
       </w:r>
     </w:p>
     <w:p>
@@ -6010,14 +6061,7 @@
           <w:lang w:val="en-GB"/>
         </w:rPr>
         <w:br/>
-        <w:t xml:space="preserve">For Municipality we intend that Municipality which </w:t>
-      </w:r>
-      <w:r>
-        <w:rPr>
-          <w:bCs/>
-          <w:lang w:val="en-GB"/>
-        </w:rPr>
-        <w:t>has been registered and has made the login.</w:t>
+        <w:t>For Municipality we intend that Municipality which has been registered and has made the login.</w:t>
       </w:r>
     </w:p>
     <w:p>
@@ -6153,6 +6197,7 @@
         <w:rPr>
           <w:lang w:val="en-GB"/>
         </w:rPr>
+        <w:lastRenderedPageBreak/>
         <w:t xml:space="preserve">Software </w:t>
       </w:r>
       <w:r>
@@ -6299,7 +6344,6 @@
         <w:rPr>
           <w:lang w:val="en-GB"/>
         </w:rPr>
-        <w:lastRenderedPageBreak/>
         <w:t>Portability</w:t>
       </w:r>
     </w:p>
@@ -7797,9 +7841,9 @@
   </w:abstractNum>
   <w:abstractNum w:abstractNumId="12" w15:restartNumberingAfterBreak="0">
     <w:nsid w:val="6F7647E6"/>
-    <w:multiLevelType w:val="hybridMultilevel"/>
-    <w:tmpl w:val="E8EC5552"/>
-    <w:lvl w:ilvl="0" w:tplc="0410000F">
+    <w:multiLevelType w:val="multilevel"/>
+    <w:tmpl w:val="0410001F"/>
+    <w:lvl w:ilvl="0">
       <w:start w:val="1"/>
       <w:numFmt w:val="decimal"/>
       <w:lvlText w:val="%1."/>
@@ -7808,76 +7852,76 @@
         <w:ind w:left="360" w:hanging="360"/>
       </w:pPr>
     </w:lvl>
-    <w:lvl w:ilvl="1" w:tplc="04100019" w:tentative="1">
-      <w:start w:val="1"/>
-      <w:numFmt w:val="lowerLetter"/>
-      <w:lvlText w:val="%2."/>
-      <w:lvlJc w:val="left"/>
-      <w:pPr>
-        <w:ind w:left="1080" w:hanging="360"/>
-      </w:pPr>
-    </w:lvl>
-    <w:lvl w:ilvl="2" w:tplc="0410001B" w:tentative="1">
-      <w:start w:val="1"/>
-      <w:numFmt w:val="lowerRoman"/>
-      <w:lvlText w:val="%3."/>
-      <w:lvlJc w:val="right"/>
-      <w:pPr>
-        <w:ind w:left="1800" w:hanging="180"/>
-      </w:pPr>
-    </w:lvl>
-    <w:lvl w:ilvl="3" w:tplc="0410000F" w:tentative="1">
+    <w:lvl w:ilvl="1">
       <w:start w:val="1"/>
       <w:numFmt w:val="decimal"/>
-      <w:lvlText w:val="%4."/>
-      <w:lvlJc w:val="left"/>
-      <w:pPr>
-        <w:ind w:left="2520" w:hanging="360"/>
-      </w:pPr>
-    </w:lvl>
-    <w:lvl w:ilvl="4" w:tplc="04100019" w:tentative="1">
-      <w:start w:val="1"/>
-      <w:numFmt w:val="lowerLetter"/>
-      <w:lvlText w:val="%5."/>
-      <w:lvlJc w:val="left"/>
-      <w:pPr>
-        <w:ind w:left="3240" w:hanging="360"/>
-      </w:pPr>
-    </w:lvl>
-    <w:lvl w:ilvl="5" w:tplc="0410001B" w:tentative="1">
-      <w:start w:val="1"/>
-      <w:numFmt w:val="lowerRoman"/>
-      <w:lvlText w:val="%6."/>
-      <w:lvlJc w:val="right"/>
-      <w:pPr>
-        <w:ind w:left="3960" w:hanging="180"/>
-      </w:pPr>
-    </w:lvl>
-    <w:lvl w:ilvl="6" w:tplc="0410000F" w:tentative="1">
+      <w:lvlText w:val="%1.%2."/>
+      <w:lvlJc w:val="left"/>
+      <w:pPr>
+        <w:ind w:left="792" w:hanging="432"/>
+      </w:pPr>
+    </w:lvl>
+    <w:lvl w:ilvl="2">
       <w:start w:val="1"/>
       <w:numFmt w:val="decimal"/>
-      <w:lvlText w:val="%7."/>
-      <w:lvlJc w:val="left"/>
-      <w:pPr>
-        <w:ind w:left="4680" w:hanging="360"/>
-      </w:pPr>
-    </w:lvl>
-    <w:lvl w:ilvl="7" w:tplc="04100019" w:tentative="1">
-      <w:start w:val="1"/>
-      <w:numFmt w:val="lowerLetter"/>
-      <w:lvlText w:val="%8."/>
-      <w:lvlJc w:val="left"/>
-      <w:pPr>
-        <w:ind w:left="5400" w:hanging="360"/>
-      </w:pPr>
-    </w:lvl>
-    <w:lvl w:ilvl="8" w:tplc="0410001B" w:tentative="1">
-      <w:start w:val="1"/>
-      <w:numFmt w:val="lowerRoman"/>
-      <w:lvlText w:val="%9."/>
-      <w:lvlJc w:val="right"/>
-      <w:pPr>
-        <w:ind w:left="6120" w:hanging="180"/>
+      <w:lvlText w:val="%1.%2.%3."/>
+      <w:lvlJc w:val="left"/>
+      <w:pPr>
+        <w:ind w:left="1224" w:hanging="504"/>
+      </w:pPr>
+    </w:lvl>
+    <w:lvl w:ilvl="3">
+      <w:start w:val="1"/>
+      <w:numFmt w:val="decimal"/>
+      <w:lvlText w:val="%1.%2.%3.%4."/>
+      <w:lvlJc w:val="left"/>
+      <w:pPr>
+        <w:ind w:left="1728" w:hanging="648"/>
+      </w:pPr>
+    </w:lvl>
+    <w:lvl w:ilvl="4">
+      <w:start w:val="1"/>
+      <w:numFmt w:val="decimal"/>
+      <w:lvlText w:val="%1.%2.%3.%4.%5."/>
+      <w:lvlJc w:val="left"/>
+      <w:pPr>
+        <w:ind w:left="2232" w:hanging="792"/>
+      </w:pPr>
+    </w:lvl>
+    <w:lvl w:ilvl="5">
+      <w:start w:val="1"/>
+      <w:numFmt w:val="decimal"/>
+      <w:lvlText w:val="%1.%2.%3.%4.%5.%6."/>
+      <w:lvlJc w:val="left"/>
+      <w:pPr>
+        <w:ind w:left="2736" w:hanging="936"/>
+      </w:pPr>
+    </w:lvl>
+    <w:lvl w:ilvl="6">
+      <w:start w:val="1"/>
+      <w:numFmt w:val="decimal"/>
+      <w:lvlText w:val="%1.%2.%3.%4.%5.%6.%7."/>
+      <w:lvlJc w:val="left"/>
+      <w:pPr>
+        <w:ind w:left="3240" w:hanging="1080"/>
+      </w:pPr>
+    </w:lvl>
+    <w:lvl w:ilvl="7">
+      <w:start w:val="1"/>
+      <w:numFmt w:val="decimal"/>
+      <w:lvlText w:val="%1.%2.%3.%4.%5.%6.%7.%8."/>
+      <w:lvlJc w:val="left"/>
+      <w:pPr>
+        <w:ind w:left="3744" w:hanging="1224"/>
+      </w:pPr>
+    </w:lvl>
+    <w:lvl w:ilvl="8">
+      <w:start w:val="1"/>
+      <w:numFmt w:val="decimal"/>
+      <w:lvlText w:val="%1.%2.%3.%4.%5.%6.%7.%8.%9."/>
+      <w:lvlJc w:val="left"/>
+      <w:pPr>
+        <w:ind w:left="4320" w:hanging="1440"/>
       </w:pPr>
     </w:lvl>
   </w:abstractNum>
@@ -8261,7 +8305,7 @@
       </w:pPr>
     </w:pPrDefault>
   </w:docDefaults>
-  <w:latentStyles w:defLockedState="0" w:defUIPriority="99" w:defSemiHidden="0" w:defUnhideWhenUsed="0" w:defQFormat="0" w:count="375">
+  <w:latentStyles w:defLockedState="0" w:defUIPriority="99" w:defSemiHidden="0" w:defUnhideWhenUsed="0" w:defQFormat="0" w:count="377">
     <w:lsdException w:name="Normal" w:uiPriority="0" w:qFormat="1"/>
     <w:lsdException w:name="heading 1" w:uiPriority="9" w:qFormat="1"/>
     <w:lsdException w:name="heading 2" w:semiHidden="1" w:uiPriority="9" w:unhideWhenUsed="1" w:qFormat="1"/>
@@ -8367,7 +8411,6 @@
     <w:lsdException w:name="HTML Sample" w:semiHidden="1" w:unhideWhenUsed="1"/>
     <w:lsdException w:name="HTML Typewriter" w:semiHidden="1" w:unhideWhenUsed="1"/>
     <w:lsdException w:name="HTML Variable" w:semiHidden="1" w:unhideWhenUsed="1"/>
-    <w:lsdException w:name="Normal Table" w:semiHidden="1" w:unhideWhenUsed="1"/>
     <w:lsdException w:name="annotation subject" w:semiHidden="1" w:unhideWhenUsed="1"/>
     <w:lsdException w:name="No List" w:semiHidden="1" w:unhideWhenUsed="1"/>
     <w:lsdException w:name="Outline List 1" w:semiHidden="1" w:unhideWhenUsed="1"/>
@@ -8413,11 +8456,9 @@
     <w:lsdException w:name="Table Subtle 1" w:semiHidden="1" w:unhideWhenUsed="1"/>
     <w:lsdException w:name="Table Subtle 2" w:semiHidden="1" w:unhideWhenUsed="1"/>
     <w:lsdException w:name="Table Web 1" w:semiHidden="1" w:unhideWhenUsed="1"/>
-    <w:lsdException w:name="Table Web 2" w:semiHidden="1" w:unhideWhenUsed="1"/>
     <w:lsdException w:name="Table Web 3" w:semiHidden="1" w:unhideWhenUsed="1"/>
     <w:lsdException w:name="Balloon Text" w:semiHidden="1" w:unhideWhenUsed="1"/>
     <w:lsdException w:name="Table Grid" w:uiPriority="39"/>
-    <w:lsdException w:name="Table Theme" w:semiHidden="1" w:unhideWhenUsed="1"/>
     <w:lsdException w:name="Placeholder Text" w:semiHidden="1"/>
     <w:lsdException w:name="No Spacing" w:uiPriority="1" w:qFormat="1"/>
     <w:lsdException w:name="Light Shading" w:uiPriority="60"/>
@@ -8637,6 +8678,8 @@
     <w:lsdException w:name="Smart Hyperlink" w:semiHidden="1" w:unhideWhenUsed="1"/>
     <w:lsdException w:name="Hashtag" w:semiHidden="1" w:unhideWhenUsed="1"/>
     <w:lsdException w:name="Unresolved Mention" w:semiHidden="1" w:unhideWhenUsed="1"/>
+    <w:lsdException w:name="Smart Link" w:semiHidden="1" w:unhideWhenUsed="1"/>
+    <w:lsdException w:name="Smart Link Error" w:semiHidden="1" w:unhideWhenUsed="1"/>
   </w:latentStyles>
   <w:style w:type="paragraph" w:default="1" w:styleId="Normal">
     <w:name w:val="Normal"/>
@@ -9690,7 +9733,7 @@
 </file>
 
 <file path=customXml/itemProps1.xml><?xml version="1.0" encoding="utf-8"?>
-<ds:datastoreItem xmlns:ds="http://schemas.openxmlformats.org/officeDocument/2006/customXml" ds:itemID="{02D819EF-62E9-BD48-AA3C-3000ECFD7D1F}">
+<ds:datastoreItem xmlns:ds="http://schemas.openxmlformats.org/officeDocument/2006/customXml" ds:itemID="{AC2684CD-306B-4347-BF82-35FFB3EDBB12}">
   <ds:schemaRefs>
     <ds:schemaRef ds:uri="http://schemas.openxmlformats.org/officeDocument/2006/bibliography"/>
   </ds:schemaRefs>

</xml_diff>